<commit_message>
clean_data.py created, main.py creation started
</commit_message>
<xml_diff>
--- a/references/eda.docx
+++ b/references/eda.docx
@@ -113,7 +113,10 @@
         </w:numPr>
       </w:pPr>
       <w:r>
-        <w:t>Name cleaning</w:t>
+        <w:t>C</w:t>
+      </w:r>
+      <w:r>
+        <w:t>leaning</w:t>
       </w:r>
     </w:p>
     <w:p>
@@ -125,7 +128,31 @@
         </w:numPr>
       </w:pPr>
       <w:r>
-        <w:t>Remove non letters..</w:t>
+        <w:t>Text cleaning function (</w:t>
+      </w:r>
+      <w:r>
+        <w:t>Lowercase</w:t>
+      </w:r>
+      <w:r>
+        <w:t>, r</w:t>
+      </w:r>
+      <w:r>
+        <w:t>emove all punctuation</w:t>
+      </w:r>
+      <w:r>
+        <w:t xml:space="preserve">) </w:t>
+      </w:r>
+    </w:p>
+    <w:p>
+      <w:pPr>
+        <w:pStyle w:val="ListParagraph"/>
+        <w:numPr>
+          <w:ilvl w:val="2"/>
+          <w:numId w:val="3"/>
+        </w:numPr>
+      </w:pPr>
+      <w:r>
+        <w:t>name, address, city, state, zip, country, url, categories</w:t>
       </w:r>
     </w:p>
     <w:p>
@@ -137,7 +164,115 @@
         </w:numPr>
       </w:pPr>
       <w:r>
-        <w:t>Extract a language field for features</w:t>
+        <w:t>Remove spaces</w:t>
+      </w:r>
+    </w:p>
+    <w:p>
+      <w:pPr>
+        <w:pStyle w:val="ListParagraph"/>
+        <w:numPr>
+          <w:ilvl w:val="2"/>
+          <w:numId w:val="3"/>
+        </w:numPr>
+      </w:pPr>
+      <w:r>
+        <w:t>zip</w:t>
+      </w:r>
+    </w:p>
+    <w:p>
+      <w:pPr>
+        <w:pStyle w:val="ListParagraph"/>
+        <w:numPr>
+          <w:ilvl w:val="1"/>
+          <w:numId w:val="3"/>
+        </w:numPr>
+      </w:pPr>
+      <w:r>
+        <w:t>Round to 6 decimal places</w:t>
+      </w:r>
+    </w:p>
+    <w:p>
+      <w:pPr>
+        <w:pStyle w:val="ListParagraph"/>
+        <w:numPr>
+          <w:ilvl w:val="2"/>
+          <w:numId w:val="3"/>
+        </w:numPr>
+      </w:pPr>
+      <w:r>
+        <w:t>lat, lon</w:t>
+      </w:r>
+    </w:p>
+    <w:p>
+      <w:pPr>
+        <w:pStyle w:val="ListParagraph"/>
+        <w:numPr>
+          <w:ilvl w:val="1"/>
+          <w:numId w:val="3"/>
+        </w:numPr>
+        <w:rPr>
+          <w:color w:val="FF0000"/>
+        </w:rPr>
+      </w:pPr>
+      <w:r>
+        <w:rPr>
+          <w:color w:val="FF0000"/>
+        </w:rPr>
+        <w:t xml:space="preserve">Some processing of </w:t>
+      </w:r>
+      <w:r>
+        <w:rPr>
+          <w:b/>
+          <w:bCs/>
+          <w:color w:val="FF0000"/>
+        </w:rPr>
+        <w:t>phone</w:t>
+      </w:r>
+      <w:r>
+        <w:rPr>
+          <w:color w:val="FF0000"/>
+        </w:rPr>
+        <w:t xml:space="preserve"> field needed</w:t>
+      </w:r>
+    </w:p>
+    <w:p/>
+    <w:p>
+      <w:pPr>
+        <w:pStyle w:val="ListParagraph"/>
+        <w:numPr>
+          <w:ilvl w:val="0"/>
+          <w:numId w:val="3"/>
+        </w:numPr>
+      </w:pPr>
+      <w:r>
+        <w:t>Feature ideas</w:t>
+      </w:r>
+    </w:p>
+    <w:p>
+      <w:pPr>
+        <w:pStyle w:val="ListParagraph"/>
+        <w:numPr>
+          <w:ilvl w:val="1"/>
+          <w:numId w:val="3"/>
+        </w:numPr>
+      </w:pPr>
+      <w:r>
+        <w:t>Length of field</w:t>
+      </w:r>
+    </w:p>
+    <w:p>
+      <w:pPr>
+        <w:pStyle w:val="ListParagraph"/>
+        <w:numPr>
+          <w:ilvl w:val="1"/>
+          <w:numId w:val="3"/>
+        </w:numPr>
+      </w:pPr>
+      <w:r>
+        <w:t xml:space="preserve">Extract a language </w:t>
+      </w:r>
+      <w:r>
+        <w:t>from field</w:t>
       </w:r>
     </w:p>
     <w:sectPr>
@@ -179,7 +314,7 @@
         <w:rFonts w:ascii="Courier New" w:hAnsi="Courier New" w:cs="Courier New" w:hint="default"/>
       </w:rPr>
     </w:lvl>
-    <w:lvl w:ilvl="2" w:tplc="04090005" w:tentative="1">
+    <w:lvl w:ilvl="2" w:tplc="04090005">
       <w:start w:val="1"/>
       <w:numFmt w:val="bullet"/>
       <w:lvlText w:val=""/>

</xml_diff>